<commit_message>
caricato wireframe in about us
</commit_message>
<xml_diff>
--- a/Wireframe/Wireframe/Organizzazione ad albero.docx
+++ b/Wireframe/Wireframe/Organizzazione ad albero.docx
@@ -10,7 +10,492 @@
         <mc:AlternateContent>
           <mc:Choice Requires="wps">
             <w:drawing>
-              <wp:anchor distT="0" distB="0" distL="114300" distR="114300" simplePos="0" relativeHeight="251715584" behindDoc="0" locked="0" layoutInCell="1" allowOverlap="1" wp14:anchorId="70060704" wp14:editId="5075C6E6">
+              <wp:anchor distT="0" distB="0" distL="114300" distR="114300" simplePos="0" relativeHeight="251719680" behindDoc="0" locked="0" layoutInCell="1" allowOverlap="1" wp14:anchorId="2D5C5A9F" wp14:editId="0374F649">
+                <wp:simplePos x="0" y="0"/>
+                <wp:positionH relativeFrom="column">
+                  <wp:posOffset>3768458</wp:posOffset>
+                </wp:positionH>
+                <wp:positionV relativeFrom="paragraph">
+                  <wp:posOffset>4537709</wp:posOffset>
+                </wp:positionV>
+                <wp:extent cx="974090" cy="192405"/>
+                <wp:effectExtent l="0" t="0" r="16510" b="10795"/>
+                <wp:wrapNone/>
+                <wp:docPr id="14" name="Rettangolo 14"/>
+                <wp:cNvGraphicFramePr/>
+                <a:graphic xmlns:a="http://schemas.openxmlformats.org/drawingml/2006/main">
+                  <a:graphicData uri="http://schemas.microsoft.com/office/word/2010/wordprocessingShape">
+                    <wps:wsp>
+                      <wps:cNvSpPr/>
+                      <wps:spPr>
+                        <a:xfrm flipH="1" flipV="1">
+                          <a:off x="0" y="0"/>
+                          <a:ext cx="974090" cy="192405"/>
+                        </a:xfrm>
+                        <a:prstGeom prst="rect">
+                          <a:avLst/>
+                        </a:prstGeom>
+                        <a:noFill/>
+                      </wps:spPr>
+                      <wps:style>
+                        <a:lnRef idx="2">
+                          <a:schemeClr val="accent1">
+                            <a:shade val="50000"/>
+                          </a:schemeClr>
+                        </a:lnRef>
+                        <a:fillRef idx="1">
+                          <a:schemeClr val="accent1"/>
+                        </a:fillRef>
+                        <a:effectRef idx="0">
+                          <a:schemeClr val="accent1"/>
+                        </a:effectRef>
+                        <a:fontRef idx="minor">
+                          <a:schemeClr val="lt1"/>
+                        </a:fontRef>
+                      </wps:style>
+                      <wps:bodyPr rot="0" spcFirstLastPara="0" vertOverflow="overflow" horzOverflow="overflow" vert="horz" wrap="square" lIns="91440" tIns="45720" rIns="91440" bIns="45720" numCol="1" spcCol="0" rtlCol="0" fromWordArt="0" anchor="ctr" anchorCtr="0" forceAA="0" compatLnSpc="1">
+                        <a:prstTxWarp prst="textNoShape">
+                          <a:avLst/>
+                        </a:prstTxWarp>
+                        <a:noAutofit/>
+                      </wps:bodyPr>
+                    </wps:wsp>
+                  </a:graphicData>
+                </a:graphic>
+                <wp14:sizeRelH relativeFrom="margin">
+                  <wp14:pctWidth>0</wp14:pctWidth>
+                </wp14:sizeRelH>
+                <wp14:sizeRelV relativeFrom="margin">
+                  <wp14:pctHeight>0</wp14:pctHeight>
+                </wp14:sizeRelV>
+              </wp:anchor>
+            </w:drawing>
+          </mc:Choice>
+          <mc:Fallback>
+            <w:pict>
+              <v:rect w14:anchorId="7E558C3B" id="Rettangolo 14" o:spid="_x0000_s1026" style="position:absolute;margin-left:296.75pt;margin-top:357.3pt;width:76.7pt;height:15.15pt;flip:x y;z-index:251719680;visibility:visible;mso-wrap-style:square;mso-width-percent:0;mso-height-percent:0;mso-wrap-distance-left:9pt;mso-wrap-distance-top:0;mso-wrap-distance-right:9pt;mso-wrap-distance-bottom:0;mso-position-horizontal:absolute;mso-position-horizontal-relative:text;mso-position-vertical:absolute;mso-position-vertical-relative:text;mso-width-percent:0;mso-height-percent:0;mso-width-relative:margin;mso-height-relative:margin;v-text-anchor:middle" o:gfxdata="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" filled="f" strokecolor="#1f3763 [1604]" strokeweight="1pt"/>
+            </w:pict>
+          </mc:Fallback>
+        </mc:AlternateContent>
+      </w:r>
+      <w:r>
+        <w:rPr>
+          <w:noProof/>
+        </w:rPr>
+        <mc:AlternateContent>
+          <mc:Choice Requires="wps">
+            <w:drawing>
+              <wp:anchor distT="0" distB="0" distL="114300" distR="114300" simplePos="0" relativeHeight="251717632" behindDoc="0" locked="0" layoutInCell="1" allowOverlap="1" wp14:anchorId="2BDBD6EC" wp14:editId="6C7ECB89">
+                <wp:simplePos x="0" y="0"/>
+                <wp:positionH relativeFrom="column">
+                  <wp:posOffset>3768457</wp:posOffset>
+                </wp:positionH>
+                <wp:positionV relativeFrom="paragraph">
+                  <wp:posOffset>4116605</wp:posOffset>
+                </wp:positionV>
+                <wp:extent cx="974558" cy="193040"/>
+                <wp:effectExtent l="0" t="0" r="16510" b="10160"/>
+                <wp:wrapNone/>
+                <wp:docPr id="10" name="Rettangolo 10"/>
+                <wp:cNvGraphicFramePr/>
+                <a:graphic xmlns:a="http://schemas.openxmlformats.org/drawingml/2006/main">
+                  <a:graphicData uri="http://schemas.microsoft.com/office/word/2010/wordprocessingShape">
+                    <wps:wsp>
+                      <wps:cNvSpPr/>
+                      <wps:spPr>
+                        <a:xfrm flipH="1" flipV="1">
+                          <a:off x="0" y="0"/>
+                          <a:ext cx="974558" cy="193040"/>
+                        </a:xfrm>
+                        <a:prstGeom prst="rect">
+                          <a:avLst/>
+                        </a:prstGeom>
+                        <a:noFill/>
+                      </wps:spPr>
+                      <wps:style>
+                        <a:lnRef idx="2">
+                          <a:schemeClr val="accent1">
+                            <a:shade val="50000"/>
+                          </a:schemeClr>
+                        </a:lnRef>
+                        <a:fillRef idx="1">
+                          <a:schemeClr val="accent1"/>
+                        </a:fillRef>
+                        <a:effectRef idx="0">
+                          <a:schemeClr val="accent1"/>
+                        </a:effectRef>
+                        <a:fontRef idx="minor">
+                          <a:schemeClr val="lt1"/>
+                        </a:fontRef>
+                      </wps:style>
+                      <wps:bodyPr rot="0" spcFirstLastPara="0" vertOverflow="overflow" horzOverflow="overflow" vert="horz" wrap="square" lIns="91440" tIns="45720" rIns="91440" bIns="45720" numCol="1" spcCol="0" rtlCol="0" fromWordArt="0" anchor="ctr" anchorCtr="0" forceAA="0" compatLnSpc="1">
+                        <a:prstTxWarp prst="textNoShape">
+                          <a:avLst/>
+                        </a:prstTxWarp>
+                        <a:noAutofit/>
+                      </wps:bodyPr>
+                    </wps:wsp>
+                  </a:graphicData>
+                </a:graphic>
+                <wp14:sizeRelH relativeFrom="margin">
+                  <wp14:pctWidth>0</wp14:pctWidth>
+                </wp14:sizeRelH>
+                <wp14:sizeRelV relativeFrom="margin">
+                  <wp14:pctHeight>0</wp14:pctHeight>
+                </wp14:sizeRelV>
+              </wp:anchor>
+            </w:drawing>
+          </mc:Choice>
+          <mc:Fallback>
+            <w:pict>
+              <v:rect w14:anchorId="2BA80613" id="Rettangolo 10" o:spid="_x0000_s1026" style="position:absolute;margin-left:296.75pt;margin-top:324.15pt;width:76.75pt;height:15.2pt;flip:x y;z-index:251717632;visibility:visible;mso-wrap-style:square;mso-width-percent:0;mso-height-percent:0;mso-wrap-distance-left:9pt;mso-wrap-distance-top:0;mso-wrap-distance-right:9pt;mso-wrap-distance-bottom:0;mso-position-horizontal:absolute;mso-position-horizontal-relative:text;mso-position-vertical:absolute;mso-position-vertical-relative:text;mso-width-percent:0;mso-height-percent:0;mso-width-relative:margin;mso-height-relative:margin;v-text-anchor:middle" o:gfxdata="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" filled="f" strokecolor="#1f3763 [1604]" strokeweight="1pt"/>
+            </w:pict>
+          </mc:Fallback>
+        </mc:AlternateContent>
+      </w:r>
+      <w:r>
+        <w:rPr>
+          <w:noProof/>
+        </w:rPr>
+        <mc:AlternateContent>
+          <mc:Choice Requires="wps">
+            <w:drawing>
+              <wp:anchor distT="0" distB="0" distL="114300" distR="114300" simplePos="0" relativeHeight="251691008" behindDoc="0" locked="0" layoutInCell="1" allowOverlap="1" wp14:anchorId="2C3FC65E" wp14:editId="2911822A">
+                <wp:simplePos x="0" y="0"/>
+                <wp:positionH relativeFrom="column">
+                  <wp:posOffset>2408889</wp:posOffset>
+                </wp:positionH>
+                <wp:positionV relativeFrom="paragraph">
+                  <wp:posOffset>4537709</wp:posOffset>
+                </wp:positionV>
+                <wp:extent cx="842044" cy="192405"/>
+                <wp:effectExtent l="0" t="0" r="8890" b="10795"/>
+                <wp:wrapNone/>
+                <wp:docPr id="21" name="Rettangolo 21"/>
+                <wp:cNvGraphicFramePr/>
+                <a:graphic xmlns:a="http://schemas.openxmlformats.org/drawingml/2006/main">
+                  <a:graphicData uri="http://schemas.microsoft.com/office/word/2010/wordprocessingShape">
+                    <wps:wsp>
+                      <wps:cNvSpPr/>
+                      <wps:spPr>
+                        <a:xfrm flipH="1" flipV="1">
+                          <a:off x="0" y="0"/>
+                          <a:ext cx="842044" cy="192405"/>
+                        </a:xfrm>
+                        <a:prstGeom prst="rect">
+                          <a:avLst/>
+                        </a:prstGeom>
+                        <a:noFill/>
+                      </wps:spPr>
+                      <wps:style>
+                        <a:lnRef idx="2">
+                          <a:schemeClr val="accent1">
+                            <a:shade val="50000"/>
+                          </a:schemeClr>
+                        </a:lnRef>
+                        <a:fillRef idx="1">
+                          <a:schemeClr val="accent1"/>
+                        </a:fillRef>
+                        <a:effectRef idx="0">
+                          <a:schemeClr val="accent1"/>
+                        </a:effectRef>
+                        <a:fontRef idx="minor">
+                          <a:schemeClr val="lt1"/>
+                        </a:fontRef>
+                      </wps:style>
+                      <wps:bodyPr rot="0" spcFirstLastPara="0" vertOverflow="overflow" horzOverflow="overflow" vert="horz" wrap="square" lIns="91440" tIns="45720" rIns="91440" bIns="45720" numCol="1" spcCol="0" rtlCol="0" fromWordArt="0" anchor="ctr" anchorCtr="0" forceAA="0" compatLnSpc="1">
+                        <a:prstTxWarp prst="textNoShape">
+                          <a:avLst/>
+                        </a:prstTxWarp>
+                        <a:noAutofit/>
+                      </wps:bodyPr>
+                    </wps:wsp>
+                  </a:graphicData>
+                </a:graphic>
+                <wp14:sizeRelH relativeFrom="margin">
+                  <wp14:pctWidth>0</wp14:pctWidth>
+                </wp14:sizeRelH>
+                <wp14:sizeRelV relativeFrom="margin">
+                  <wp14:pctHeight>0</wp14:pctHeight>
+                </wp14:sizeRelV>
+              </wp:anchor>
+            </w:drawing>
+          </mc:Choice>
+          <mc:Fallback>
+            <w:pict>
+              <v:rect w14:anchorId="598C04A9" id="Rettangolo 21" o:spid="_x0000_s1026" style="position:absolute;margin-left:189.7pt;margin-top:357.3pt;width:66.3pt;height:15.15pt;flip:x y;z-index:251691008;visibility:visible;mso-wrap-style:square;mso-width-percent:0;mso-height-percent:0;mso-wrap-distance-left:9pt;mso-wrap-distance-top:0;mso-wrap-distance-right:9pt;mso-wrap-distance-bottom:0;mso-position-horizontal:absolute;mso-position-horizontal-relative:text;mso-position-vertical:absolute;mso-position-vertical-relative:text;mso-width-percent:0;mso-height-percent:0;mso-width-relative:margin;mso-height-relative:margin;v-text-anchor:middle" o:gfxdata="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" filled="f" strokecolor="#1f3763 [1604]" strokeweight="1pt"/>
+            </w:pict>
+          </mc:Fallback>
+        </mc:AlternateContent>
+      </w:r>
+      <w:r>
+        <w:rPr>
+          <w:noProof/>
+        </w:rPr>
+        <mc:AlternateContent>
+          <mc:Choice Requires="wps">
+            <w:drawing>
+              <wp:anchor distT="0" distB="0" distL="114300" distR="114300" simplePos="0" relativeHeight="251688960" behindDoc="0" locked="0" layoutInCell="1" allowOverlap="1" wp14:anchorId="28B6D6A5" wp14:editId="17DECE4F">
+                <wp:simplePos x="0" y="0"/>
+                <wp:positionH relativeFrom="column">
+                  <wp:posOffset>2396858</wp:posOffset>
+                </wp:positionH>
+                <wp:positionV relativeFrom="paragraph">
+                  <wp:posOffset>4056447</wp:posOffset>
+                </wp:positionV>
+                <wp:extent cx="854242" cy="168442"/>
+                <wp:effectExtent l="0" t="0" r="9525" b="9525"/>
+                <wp:wrapNone/>
+                <wp:docPr id="20" name="Rettangolo 20"/>
+                <wp:cNvGraphicFramePr/>
+                <a:graphic xmlns:a="http://schemas.openxmlformats.org/drawingml/2006/main">
+                  <a:graphicData uri="http://schemas.microsoft.com/office/word/2010/wordprocessingShape">
+                    <wps:wsp>
+                      <wps:cNvSpPr/>
+                      <wps:spPr>
+                        <a:xfrm flipH="1" flipV="1">
+                          <a:off x="0" y="0"/>
+                          <a:ext cx="854242" cy="168442"/>
+                        </a:xfrm>
+                        <a:prstGeom prst="rect">
+                          <a:avLst/>
+                        </a:prstGeom>
+                        <a:noFill/>
+                      </wps:spPr>
+                      <wps:style>
+                        <a:lnRef idx="2">
+                          <a:schemeClr val="accent1">
+                            <a:shade val="50000"/>
+                          </a:schemeClr>
+                        </a:lnRef>
+                        <a:fillRef idx="1">
+                          <a:schemeClr val="accent1"/>
+                        </a:fillRef>
+                        <a:effectRef idx="0">
+                          <a:schemeClr val="accent1"/>
+                        </a:effectRef>
+                        <a:fontRef idx="minor">
+                          <a:schemeClr val="lt1"/>
+                        </a:fontRef>
+                      </wps:style>
+                      <wps:bodyPr rot="0" spcFirstLastPara="0" vertOverflow="overflow" horzOverflow="overflow" vert="horz" wrap="square" lIns="91440" tIns="45720" rIns="91440" bIns="45720" numCol="1" spcCol="0" rtlCol="0" fromWordArt="0" anchor="ctr" anchorCtr="0" forceAA="0" compatLnSpc="1">
+                        <a:prstTxWarp prst="textNoShape">
+                          <a:avLst/>
+                        </a:prstTxWarp>
+                        <a:noAutofit/>
+                      </wps:bodyPr>
+                    </wps:wsp>
+                  </a:graphicData>
+                </a:graphic>
+                <wp14:sizeRelH relativeFrom="margin">
+                  <wp14:pctWidth>0</wp14:pctWidth>
+                </wp14:sizeRelH>
+                <wp14:sizeRelV relativeFrom="margin">
+                  <wp14:pctHeight>0</wp14:pctHeight>
+                </wp14:sizeRelV>
+              </wp:anchor>
+            </w:drawing>
+          </mc:Choice>
+          <mc:Fallback>
+            <w:pict>
+              <v:rect w14:anchorId="66AE48FC" id="Rettangolo 20" o:spid="_x0000_s1026" style="position:absolute;margin-left:188.75pt;margin-top:319.4pt;width:67.25pt;height:13.25pt;flip:x y;z-index:251688960;visibility:visible;mso-wrap-style:square;mso-width-percent:0;mso-height-percent:0;mso-wrap-distance-left:9pt;mso-wrap-distance-top:0;mso-wrap-distance-right:9pt;mso-wrap-distance-bottom:0;mso-position-horizontal:absolute;mso-position-horizontal-relative:text;mso-position-vertical:absolute;mso-position-vertical-relative:text;mso-width-percent:0;mso-height-percent:0;mso-width-relative:margin;mso-height-relative:margin;v-text-anchor:middle" o:gfxdata="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" filled="f" strokecolor="#1f3763 [1604]" strokeweight="1pt"/>
+            </w:pict>
+          </mc:Fallback>
+        </mc:AlternateContent>
+      </w:r>
+      <w:r>
+        <w:rPr>
+          <w:noProof/>
+        </w:rPr>
+        <mc:AlternateContent>
+          <mc:Choice Requires="wps">
+            <w:drawing>
+              <wp:anchor distT="0" distB="0" distL="114300" distR="114300" simplePos="0" relativeHeight="251680768" behindDoc="0" locked="0" layoutInCell="1" allowOverlap="1" wp14:anchorId="5CA991E5" wp14:editId="7CC52954">
+                <wp:simplePos x="0" y="0"/>
+                <wp:positionH relativeFrom="column">
+                  <wp:posOffset>1037288</wp:posOffset>
+                </wp:positionH>
+                <wp:positionV relativeFrom="paragraph">
+                  <wp:posOffset>4537710</wp:posOffset>
+                </wp:positionV>
+                <wp:extent cx="805849" cy="192505"/>
+                <wp:effectExtent l="0" t="0" r="6985" b="10795"/>
+                <wp:wrapNone/>
+                <wp:docPr id="13" name="Rettangolo 13"/>
+                <wp:cNvGraphicFramePr/>
+                <a:graphic xmlns:a="http://schemas.openxmlformats.org/drawingml/2006/main">
+                  <a:graphicData uri="http://schemas.microsoft.com/office/word/2010/wordprocessingShape">
+                    <wps:wsp>
+                      <wps:cNvSpPr/>
+                      <wps:spPr>
+                        <a:xfrm flipH="1" flipV="1">
+                          <a:off x="0" y="0"/>
+                          <a:ext cx="805849" cy="192505"/>
+                        </a:xfrm>
+                        <a:prstGeom prst="rect">
+                          <a:avLst/>
+                        </a:prstGeom>
+                        <a:noFill/>
+                      </wps:spPr>
+                      <wps:style>
+                        <a:lnRef idx="2">
+                          <a:schemeClr val="accent1">
+                            <a:shade val="50000"/>
+                          </a:schemeClr>
+                        </a:lnRef>
+                        <a:fillRef idx="1">
+                          <a:schemeClr val="accent1"/>
+                        </a:fillRef>
+                        <a:effectRef idx="0">
+                          <a:schemeClr val="accent1"/>
+                        </a:effectRef>
+                        <a:fontRef idx="minor">
+                          <a:schemeClr val="lt1"/>
+                        </a:fontRef>
+                      </wps:style>
+                      <wps:bodyPr rot="0" spcFirstLastPara="0" vertOverflow="overflow" horzOverflow="overflow" vert="horz" wrap="square" lIns="91440" tIns="45720" rIns="91440" bIns="45720" numCol="1" spcCol="0" rtlCol="0" fromWordArt="0" anchor="ctr" anchorCtr="0" forceAA="0" compatLnSpc="1">
+                        <a:prstTxWarp prst="textNoShape">
+                          <a:avLst/>
+                        </a:prstTxWarp>
+                        <a:noAutofit/>
+                      </wps:bodyPr>
+                    </wps:wsp>
+                  </a:graphicData>
+                </a:graphic>
+                <wp14:sizeRelH relativeFrom="margin">
+                  <wp14:pctWidth>0</wp14:pctWidth>
+                </wp14:sizeRelH>
+                <wp14:sizeRelV relativeFrom="margin">
+                  <wp14:pctHeight>0</wp14:pctHeight>
+                </wp14:sizeRelV>
+              </wp:anchor>
+            </w:drawing>
+          </mc:Choice>
+          <mc:Fallback>
+            <w:pict>
+              <v:rect w14:anchorId="54770F11" id="Rettangolo 13" o:spid="_x0000_s1026" style="position:absolute;margin-left:81.7pt;margin-top:357.3pt;width:63.45pt;height:15.15pt;flip:x y;z-index:251680768;visibility:visible;mso-wrap-style:square;mso-width-percent:0;mso-height-percent:0;mso-wrap-distance-left:9pt;mso-wrap-distance-top:0;mso-wrap-distance-right:9pt;mso-wrap-distance-bottom:0;mso-position-horizontal:absolute;mso-position-horizontal-relative:text;mso-position-vertical:absolute;mso-position-vertical-relative:text;mso-width-percent:0;mso-height-percent:0;mso-width-relative:margin;mso-height-relative:margin;v-text-anchor:middle" o:gfxdata="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" filled="f" strokecolor="#1f3763 [1604]" strokeweight="1pt"/>
+            </w:pict>
+          </mc:Fallback>
+        </mc:AlternateContent>
+      </w:r>
+      <w:r>
+        <w:rPr>
+          <w:noProof/>
+        </w:rPr>
+        <mc:AlternateContent>
+          <mc:Choice Requires="wps">
+            <w:drawing>
+              <wp:anchor distT="0" distB="0" distL="114300" distR="114300" simplePos="0" relativeHeight="251674624" behindDoc="0" locked="0" layoutInCell="1" allowOverlap="1" wp14:anchorId="52A7939D" wp14:editId="3778C85C">
+                <wp:simplePos x="0" y="0"/>
+                <wp:positionH relativeFrom="column">
+                  <wp:posOffset>1025257</wp:posOffset>
+                </wp:positionH>
+                <wp:positionV relativeFrom="paragraph">
+                  <wp:posOffset>4116605</wp:posOffset>
+                </wp:positionV>
+                <wp:extent cx="818147" cy="193240"/>
+                <wp:effectExtent l="0" t="0" r="7620" b="10160"/>
+                <wp:wrapNone/>
+                <wp:docPr id="9" name="Rettangolo 9"/>
+                <wp:cNvGraphicFramePr/>
+                <a:graphic xmlns:a="http://schemas.openxmlformats.org/drawingml/2006/main">
+                  <a:graphicData uri="http://schemas.microsoft.com/office/word/2010/wordprocessingShape">
+                    <wps:wsp>
+                      <wps:cNvSpPr/>
+                      <wps:spPr>
+                        <a:xfrm flipH="1" flipV="1">
+                          <a:off x="0" y="0"/>
+                          <a:ext cx="818147" cy="193240"/>
+                        </a:xfrm>
+                        <a:prstGeom prst="rect">
+                          <a:avLst/>
+                        </a:prstGeom>
+                        <a:noFill/>
+                      </wps:spPr>
+                      <wps:style>
+                        <a:lnRef idx="2">
+                          <a:schemeClr val="accent1">
+                            <a:shade val="50000"/>
+                          </a:schemeClr>
+                        </a:lnRef>
+                        <a:fillRef idx="1">
+                          <a:schemeClr val="accent1"/>
+                        </a:fillRef>
+                        <a:effectRef idx="0">
+                          <a:schemeClr val="accent1"/>
+                        </a:effectRef>
+                        <a:fontRef idx="minor">
+                          <a:schemeClr val="lt1"/>
+                        </a:fontRef>
+                      </wps:style>
+                      <wps:txbx>
+                        <w:txbxContent>
+                          <w:p>
+                            <w:pPr>
+                              <w:rPr>
+                                <w14:textOutline w14:w="9525" w14:cap="rnd" w14:cmpd="sng" w14:algn="ctr">
+                                  <w14:solidFill>
+                                    <w14:schemeClr w14:val="tx1"/>
+                                  </w14:solidFill>
+                                  <w14:prstDash w14:val="solid"/>
+                                  <w14:bevel/>
+                                </w14:textOutline>
+                              </w:rPr>
+                            </w:pPr>
+                          </w:p>
+                        </w:txbxContent>
+                      </wps:txbx>
+                      <wps:bodyPr rot="0" spcFirstLastPara="0" vertOverflow="overflow" horzOverflow="overflow" vert="horz" wrap="square" lIns="91440" tIns="45720" rIns="91440" bIns="45720" numCol="1" spcCol="0" rtlCol="0" fromWordArt="0" anchor="ctr" anchorCtr="0" forceAA="0" compatLnSpc="1">
+                        <a:prstTxWarp prst="textNoShape">
+                          <a:avLst/>
+                        </a:prstTxWarp>
+                        <a:noAutofit/>
+                      </wps:bodyPr>
+                    </wps:wsp>
+                  </a:graphicData>
+                </a:graphic>
+                <wp14:sizeRelH relativeFrom="margin">
+                  <wp14:pctWidth>0</wp14:pctWidth>
+                </wp14:sizeRelH>
+                <wp14:sizeRelV relativeFrom="margin">
+                  <wp14:pctHeight>0</wp14:pctHeight>
+                </wp14:sizeRelV>
+              </wp:anchor>
+            </w:drawing>
+          </mc:Choice>
+          <mc:Fallback>
+            <w:pict>
+              <v:rect w14:anchorId="52A7939D" id="Rettangolo 9" o:spid="_x0000_s1026" style="position:absolute;margin-left:80.75pt;margin-top:324.15pt;width:64.4pt;height:15.2pt;flip:x y;z-index:251674624;visibility:visible;mso-wrap-style:square;mso-width-percent:0;mso-height-percent:0;mso-wrap-distance-left:9pt;mso-wrap-distance-top:0;mso-wrap-distance-right:9pt;mso-wrap-distance-bottom:0;mso-position-horizontal:absolute;mso-position-horizontal-relative:text;mso-position-vertical:absolute;mso-position-vertical-relative:text;mso-width-percent:0;mso-height-percent:0;mso-width-relative:margin;mso-height-relative:margin;v-text-anchor:middle" o:gfxdata="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" filled="f" strokecolor="#1f3763 [1604]" strokeweight="1pt">
+                <v:textbox>
+                  <w:txbxContent>
+                    <w:p>
+                      <w:pPr>
+                        <w:rPr>
+                          <w14:textOutline w14:w="9525" w14:cap="rnd" w14:cmpd="sng" w14:algn="ctr">
+                            <w14:solidFill>
+                              <w14:schemeClr w14:val="tx1"/>
+                            </w14:solidFill>
+                            <w14:prstDash w14:val="solid"/>
+                            <w14:bevel/>
+                          </w14:textOutline>
+                        </w:rPr>
+                      </w:pPr>
+                    </w:p>
+                  </w:txbxContent>
+                </v:textbox>
+              </v:rect>
+            </w:pict>
+          </mc:Fallback>
+        </mc:AlternateContent>
+      </w:r>
+      <w:r>
+        <w:rPr>
+          <w:noProof/>
+        </w:rPr>
+        <mc:AlternateContent>
+          <mc:Choice Requires="wps">
+            <w:drawing>
+              <wp:anchor distT="0" distB="0" distL="114300" distR="114300" simplePos="0" relativeHeight="251715584" behindDoc="0" locked="0" layoutInCell="1" allowOverlap="1" wp14:anchorId="70060704" wp14:editId="50AEE514">
                 <wp:simplePos x="0" y="0"/>
                 <wp:positionH relativeFrom="column">
                   <wp:posOffset>8227580</wp:posOffset>
@@ -59,7 +544,7 @@
           </mc:Choice>
           <mc:Fallback>
             <w:pict>
-              <v:line w14:anchorId="58DD3C20" id="Connettore 1 43" o:spid="_x0000_s1026" style="position:absolute;z-index:251715584;visibility:visible;mso-wrap-style:square;mso-wrap-distance-left:9pt;mso-wrap-distance-top:0;mso-wrap-distance-right:9pt;mso-wrap-distance-bottom:0;mso-position-horizontal:absolute;mso-position-horizontal-relative:text;mso-position-vertical:absolute;mso-position-vertical-relative:text" from="647.85pt,93.85pt" to="647.85pt,122.65pt" o:gfxdata="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" strokecolor="black [3200]" strokeweight="1pt">
+              <v:line w14:anchorId="31C29394" id="Connettore 1 43" o:spid="_x0000_s1026" style="position:absolute;z-index:251715584;visibility:visible;mso-wrap-style:square;mso-wrap-distance-left:9pt;mso-wrap-distance-top:0;mso-wrap-distance-right:9pt;mso-wrap-distance-bottom:0;mso-position-horizontal:absolute;mso-position-horizontal-relative:text;mso-position-vertical:absolute;mso-position-vertical-relative:text" from="647.85pt,93.85pt" to="647.85pt,122.65pt" o:gfxdata="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" strokecolor="black [3200]" strokeweight="1pt">
                 <v:stroke joinstyle="miter"/>
               </v:line>
             </w:pict>
@@ -181,13 +666,8 @@
                         <w:txbxContent>
                           <w:p>
                             <w:r>
-                              <w:t xml:space="preserve">Join </w:t>
+                              <w:t>Join Us</w:t>
                             </w:r>
-                            <w:proofErr w:type="spellStart"/>
-                            <w:r>
-                              <w:t>Us</w:t>
-                            </w:r>
-                            <w:proofErr w:type="spellEnd"/>
                           </w:p>
                           <w:p>
                             <w:pPr>
@@ -895,942 +1375,7 @@
         <mc:AlternateContent>
           <mc:Choice Requires="wps">
             <w:drawing>
-              <wp:anchor distT="0" distB="0" distL="114300" distR="114300" simplePos="0" relativeHeight="251697152" behindDoc="0" locked="0" layoutInCell="1" allowOverlap="1" wp14:anchorId="7DD08322" wp14:editId="0E6D94DE">
-                <wp:simplePos x="0" y="0"/>
-                <wp:positionH relativeFrom="column">
-                  <wp:posOffset>4389120</wp:posOffset>
-                </wp:positionH>
-                <wp:positionV relativeFrom="paragraph">
-                  <wp:posOffset>4538114</wp:posOffset>
-                </wp:positionV>
-                <wp:extent cx="216247" cy="266007"/>
-                <wp:effectExtent l="0" t="0" r="12700" b="13970"/>
-                <wp:wrapNone/>
-                <wp:docPr id="25" name="Rettangolo 25"/>
-                <wp:cNvGraphicFramePr/>
-                <a:graphic xmlns:a="http://schemas.openxmlformats.org/drawingml/2006/main">
-                  <a:graphicData uri="http://schemas.microsoft.com/office/word/2010/wordprocessingShape">
-                    <wps:wsp>
-                      <wps:cNvSpPr/>
-                      <wps:spPr>
-                        <a:xfrm flipH="1" flipV="1">
-                          <a:off x="0" y="0"/>
-                          <a:ext cx="216247" cy="266007"/>
-                        </a:xfrm>
-                        <a:prstGeom prst="rect">
-                          <a:avLst/>
-                        </a:prstGeom>
-                        <a:noFill/>
-                      </wps:spPr>
-                      <wps:style>
-                        <a:lnRef idx="2">
-                          <a:schemeClr val="accent1">
-                            <a:shade val="50000"/>
-                          </a:schemeClr>
-                        </a:lnRef>
-                        <a:fillRef idx="1">
-                          <a:schemeClr val="accent1"/>
-                        </a:fillRef>
-                        <a:effectRef idx="0">
-                          <a:schemeClr val="accent1"/>
-                        </a:effectRef>
-                        <a:fontRef idx="minor">
-                          <a:schemeClr val="lt1"/>
-                        </a:fontRef>
-                      </wps:style>
-                      <wps:bodyPr rot="0" spcFirstLastPara="0" vertOverflow="overflow" horzOverflow="overflow" vert="horz" wrap="square" lIns="91440" tIns="45720" rIns="91440" bIns="45720" numCol="1" spcCol="0" rtlCol="0" fromWordArt="0" anchor="ctr" anchorCtr="0" forceAA="0" compatLnSpc="1">
-                        <a:prstTxWarp prst="textNoShape">
-                          <a:avLst/>
-                        </a:prstTxWarp>
-                        <a:noAutofit/>
-                      </wps:bodyPr>
-                    </wps:wsp>
-                  </a:graphicData>
-                </a:graphic>
-                <wp14:sizeRelH relativeFrom="margin">
-                  <wp14:pctWidth>0</wp14:pctWidth>
-                </wp14:sizeRelH>
-                <wp14:sizeRelV relativeFrom="margin">
-                  <wp14:pctHeight>0</wp14:pctHeight>
-                </wp14:sizeRelV>
-              </wp:anchor>
-            </w:drawing>
-          </mc:Choice>
-          <mc:Fallback>
-            <w:pict>
-              <v:rect w14:anchorId="5C65B4E4" id="Rettangolo 25" o:spid="_x0000_s1026" style="position:absolute;margin-left:345.6pt;margin-top:357.35pt;width:17.05pt;height:20.95pt;flip:x y;z-index:251697152;visibility:visible;mso-wrap-style:square;mso-width-percent:0;mso-height-percent:0;mso-wrap-distance-left:9pt;mso-wrap-distance-top:0;mso-wrap-distance-right:9pt;mso-wrap-distance-bottom:0;mso-position-horizontal:absolute;mso-position-horizontal-relative:text;mso-position-vertical:absolute;mso-position-vertical-relative:text;mso-width-percent:0;mso-height-percent:0;mso-width-relative:margin;mso-height-relative:margin;v-text-anchor:middle" o:gfxdata="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" filled="f" strokecolor="#1f3763 [1604]" strokeweight="1pt"/>
-            </w:pict>
-          </mc:Fallback>
-        </mc:AlternateContent>
-      </w:r>
-      <w:r>
-        <w:rPr>
-          <w:noProof/>
-        </w:rPr>
-        <mc:AlternateContent>
-          <mc:Choice Requires="wps">
-            <w:drawing>
-              <wp:anchor distT="0" distB="0" distL="114300" distR="114300" simplePos="0" relativeHeight="251699200" behindDoc="0" locked="0" layoutInCell="1" allowOverlap="1" wp14:anchorId="7B6F30DE" wp14:editId="72E767F8">
-                <wp:simplePos x="0" y="0"/>
-                <wp:positionH relativeFrom="column">
-                  <wp:posOffset>3826625</wp:posOffset>
-                </wp:positionH>
-                <wp:positionV relativeFrom="paragraph">
-                  <wp:posOffset>4540885</wp:posOffset>
-                </wp:positionV>
-                <wp:extent cx="216247" cy="266007"/>
-                <wp:effectExtent l="0" t="0" r="12700" b="13970"/>
-                <wp:wrapNone/>
-                <wp:docPr id="26" name="Rettangolo 26"/>
-                <wp:cNvGraphicFramePr/>
-                <a:graphic xmlns:a="http://schemas.openxmlformats.org/drawingml/2006/main">
-                  <a:graphicData uri="http://schemas.microsoft.com/office/word/2010/wordprocessingShape">
-                    <wps:wsp>
-                      <wps:cNvSpPr/>
-                      <wps:spPr>
-                        <a:xfrm flipH="1" flipV="1">
-                          <a:off x="0" y="0"/>
-                          <a:ext cx="216247" cy="266007"/>
-                        </a:xfrm>
-                        <a:prstGeom prst="rect">
-                          <a:avLst/>
-                        </a:prstGeom>
-                        <a:noFill/>
-                      </wps:spPr>
-                      <wps:style>
-                        <a:lnRef idx="2">
-                          <a:schemeClr val="accent1">
-                            <a:shade val="50000"/>
-                          </a:schemeClr>
-                        </a:lnRef>
-                        <a:fillRef idx="1">
-                          <a:schemeClr val="accent1"/>
-                        </a:fillRef>
-                        <a:effectRef idx="0">
-                          <a:schemeClr val="accent1"/>
-                        </a:effectRef>
-                        <a:fontRef idx="minor">
-                          <a:schemeClr val="lt1"/>
-                        </a:fontRef>
-                      </wps:style>
-                      <wps:bodyPr rot="0" spcFirstLastPara="0" vertOverflow="overflow" horzOverflow="overflow" vert="horz" wrap="square" lIns="91440" tIns="45720" rIns="91440" bIns="45720" numCol="1" spcCol="0" rtlCol="0" fromWordArt="0" anchor="ctr" anchorCtr="0" forceAA="0" compatLnSpc="1">
-                        <a:prstTxWarp prst="textNoShape">
-                          <a:avLst/>
-                        </a:prstTxWarp>
-                        <a:noAutofit/>
-                      </wps:bodyPr>
-                    </wps:wsp>
-                  </a:graphicData>
-                </a:graphic>
-                <wp14:sizeRelH relativeFrom="margin">
-                  <wp14:pctWidth>0</wp14:pctWidth>
-                </wp14:sizeRelH>
-                <wp14:sizeRelV relativeFrom="margin">
-                  <wp14:pctHeight>0</wp14:pctHeight>
-                </wp14:sizeRelV>
-              </wp:anchor>
-            </w:drawing>
-          </mc:Choice>
-          <mc:Fallback>
-            <w:pict>
-              <v:rect w14:anchorId="2AF04B76" id="Rettangolo 26" o:spid="_x0000_s1026" style="position:absolute;margin-left:301.3pt;margin-top:357.55pt;width:17.05pt;height:20.95pt;flip:x y;z-index:251699200;visibility:visible;mso-wrap-style:square;mso-width-percent:0;mso-height-percent:0;mso-wrap-distance-left:9pt;mso-wrap-distance-top:0;mso-wrap-distance-right:9pt;mso-wrap-distance-bottom:0;mso-position-horizontal:absolute;mso-position-horizontal-relative:text;mso-position-vertical:absolute;mso-position-vertical-relative:text;mso-width-percent:0;mso-height-percent:0;mso-width-relative:margin;mso-height-relative:margin;v-text-anchor:middle" o:gfxdata="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" filled="f" strokecolor="#1f3763 [1604]" strokeweight="1pt"/>
-            </w:pict>
-          </mc:Fallback>
-        </mc:AlternateContent>
-      </w:r>
-      <w:r>
-        <w:rPr>
-          <w:noProof/>
-        </w:rPr>
-        <mc:AlternateContent>
-          <mc:Choice Requires="wps">
-            <w:drawing>
-              <wp:anchor distT="0" distB="0" distL="114300" distR="114300" simplePos="0" relativeHeight="251701248" behindDoc="0" locked="0" layoutInCell="1" allowOverlap="1" wp14:anchorId="76B8709B" wp14:editId="2BF2CBAC">
-                <wp:simplePos x="0" y="0"/>
-                <wp:positionH relativeFrom="column">
-                  <wp:posOffset>4394662</wp:posOffset>
-                </wp:positionH>
-                <wp:positionV relativeFrom="paragraph">
-                  <wp:posOffset>4111394</wp:posOffset>
-                </wp:positionV>
-                <wp:extent cx="216247" cy="266007"/>
-                <wp:effectExtent l="0" t="0" r="12700" b="13970"/>
-                <wp:wrapNone/>
-                <wp:docPr id="27" name="Rettangolo 27"/>
-                <wp:cNvGraphicFramePr/>
-                <a:graphic xmlns:a="http://schemas.openxmlformats.org/drawingml/2006/main">
-                  <a:graphicData uri="http://schemas.microsoft.com/office/word/2010/wordprocessingShape">
-                    <wps:wsp>
-                      <wps:cNvSpPr/>
-                      <wps:spPr>
-                        <a:xfrm flipH="1" flipV="1">
-                          <a:off x="0" y="0"/>
-                          <a:ext cx="216247" cy="266007"/>
-                        </a:xfrm>
-                        <a:prstGeom prst="rect">
-                          <a:avLst/>
-                        </a:prstGeom>
-                        <a:noFill/>
-                      </wps:spPr>
-                      <wps:style>
-                        <a:lnRef idx="2">
-                          <a:schemeClr val="accent1">
-                            <a:shade val="50000"/>
-                          </a:schemeClr>
-                        </a:lnRef>
-                        <a:fillRef idx="1">
-                          <a:schemeClr val="accent1"/>
-                        </a:fillRef>
-                        <a:effectRef idx="0">
-                          <a:schemeClr val="accent1"/>
-                        </a:effectRef>
-                        <a:fontRef idx="minor">
-                          <a:schemeClr val="lt1"/>
-                        </a:fontRef>
-                      </wps:style>
-                      <wps:bodyPr rot="0" spcFirstLastPara="0" vertOverflow="overflow" horzOverflow="overflow" vert="horz" wrap="square" lIns="91440" tIns="45720" rIns="91440" bIns="45720" numCol="1" spcCol="0" rtlCol="0" fromWordArt="0" anchor="ctr" anchorCtr="0" forceAA="0" compatLnSpc="1">
-                        <a:prstTxWarp prst="textNoShape">
-                          <a:avLst/>
-                        </a:prstTxWarp>
-                        <a:noAutofit/>
-                      </wps:bodyPr>
-                    </wps:wsp>
-                  </a:graphicData>
-                </a:graphic>
-                <wp14:sizeRelH relativeFrom="margin">
-                  <wp14:pctWidth>0</wp14:pctWidth>
-                </wp14:sizeRelH>
-                <wp14:sizeRelV relativeFrom="margin">
-                  <wp14:pctHeight>0</wp14:pctHeight>
-                </wp14:sizeRelV>
-              </wp:anchor>
-            </w:drawing>
-          </mc:Choice>
-          <mc:Fallback>
-            <w:pict>
-              <v:rect w14:anchorId="6FD48F6D" id="Rettangolo 27" o:spid="_x0000_s1026" style="position:absolute;margin-left:346.05pt;margin-top:323.75pt;width:17.05pt;height:20.95pt;flip:x y;z-index:251701248;visibility:visible;mso-wrap-style:square;mso-width-percent:0;mso-height-percent:0;mso-wrap-distance-left:9pt;mso-wrap-distance-top:0;mso-wrap-distance-right:9pt;mso-wrap-distance-bottom:0;mso-position-horizontal:absolute;mso-position-horizontal-relative:text;mso-position-vertical:absolute;mso-position-vertical-relative:text;mso-width-percent:0;mso-height-percent:0;mso-width-relative:margin;mso-height-relative:margin;v-text-anchor:middle" o:gfxdata="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" filled="f" strokecolor="#1f3763 [1604]" strokeweight="1pt"/>
-            </w:pict>
-          </mc:Fallback>
-        </mc:AlternateContent>
-      </w:r>
-      <w:r>
-        <w:rPr>
-          <w:noProof/>
-        </w:rPr>
-        <mc:AlternateContent>
-          <mc:Choice Requires="wps">
-            <w:drawing>
-              <wp:anchor distT="0" distB="0" distL="114300" distR="114300" simplePos="0" relativeHeight="251695104" behindDoc="0" locked="0" layoutInCell="1" allowOverlap="1" wp14:anchorId="3798B92E" wp14:editId="2314CE03">
-                <wp:simplePos x="0" y="0"/>
-                <wp:positionH relativeFrom="column">
-                  <wp:posOffset>3823854</wp:posOffset>
-                </wp:positionH>
-                <wp:positionV relativeFrom="paragraph">
-                  <wp:posOffset>4122477</wp:posOffset>
-                </wp:positionV>
-                <wp:extent cx="216247" cy="266007"/>
-                <wp:effectExtent l="0" t="0" r="12700" b="13970"/>
-                <wp:wrapNone/>
-                <wp:docPr id="23" name="Rettangolo 23"/>
-                <wp:cNvGraphicFramePr/>
-                <a:graphic xmlns:a="http://schemas.openxmlformats.org/drawingml/2006/main">
-                  <a:graphicData uri="http://schemas.microsoft.com/office/word/2010/wordprocessingShape">
-                    <wps:wsp>
-                      <wps:cNvSpPr/>
-                      <wps:spPr>
-                        <a:xfrm flipH="1" flipV="1">
-                          <a:off x="0" y="0"/>
-                          <a:ext cx="216247" cy="266007"/>
-                        </a:xfrm>
-                        <a:prstGeom prst="rect">
-                          <a:avLst/>
-                        </a:prstGeom>
-                        <a:noFill/>
-                      </wps:spPr>
-                      <wps:style>
-                        <a:lnRef idx="2">
-                          <a:schemeClr val="accent1">
-                            <a:shade val="50000"/>
-                          </a:schemeClr>
-                        </a:lnRef>
-                        <a:fillRef idx="1">
-                          <a:schemeClr val="accent1"/>
-                        </a:fillRef>
-                        <a:effectRef idx="0">
-                          <a:schemeClr val="accent1"/>
-                        </a:effectRef>
-                        <a:fontRef idx="minor">
-                          <a:schemeClr val="lt1"/>
-                        </a:fontRef>
-                      </wps:style>
-                      <wps:bodyPr rot="0" spcFirstLastPara="0" vertOverflow="overflow" horzOverflow="overflow" vert="horz" wrap="square" lIns="91440" tIns="45720" rIns="91440" bIns="45720" numCol="1" spcCol="0" rtlCol="0" fromWordArt="0" anchor="ctr" anchorCtr="0" forceAA="0" compatLnSpc="1">
-                        <a:prstTxWarp prst="textNoShape">
-                          <a:avLst/>
-                        </a:prstTxWarp>
-                        <a:noAutofit/>
-                      </wps:bodyPr>
-                    </wps:wsp>
-                  </a:graphicData>
-                </a:graphic>
-                <wp14:sizeRelH relativeFrom="margin">
-                  <wp14:pctWidth>0</wp14:pctWidth>
-                </wp14:sizeRelH>
-                <wp14:sizeRelV relativeFrom="margin">
-                  <wp14:pctHeight>0</wp14:pctHeight>
-                </wp14:sizeRelV>
-              </wp:anchor>
-            </w:drawing>
-          </mc:Choice>
-          <mc:Fallback>
-            <w:pict>
-              <v:rect w14:anchorId="5DC92918" id="Rettangolo 23" o:spid="_x0000_s1026" style="position:absolute;margin-left:301.1pt;margin-top:324.6pt;width:17.05pt;height:20.95pt;flip:x y;z-index:251695104;visibility:visible;mso-wrap-style:square;mso-width-percent:0;mso-height-percent:0;mso-wrap-distance-left:9pt;mso-wrap-distance-top:0;mso-wrap-distance-right:9pt;mso-wrap-distance-bottom:0;mso-position-horizontal:absolute;mso-position-horizontal-relative:text;mso-position-vertical:absolute;mso-position-vertical-relative:text;mso-width-percent:0;mso-height-percent:0;mso-width-relative:margin;mso-height-relative:margin;v-text-anchor:middle" o:gfxdata="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" filled="f" strokecolor="#1f3763 [1604]" strokeweight="1pt"/>
-            </w:pict>
-          </mc:Fallback>
-        </mc:AlternateContent>
-      </w:r>
-      <w:r>
-        <w:rPr>
-          <w:noProof/>
-        </w:rPr>
-        <mc:AlternateContent>
-          <mc:Choice Requires="wps">
-            <w:drawing>
-              <wp:anchor distT="0" distB="0" distL="114300" distR="114300" simplePos="0" relativeHeight="251693056" behindDoc="0" locked="0" layoutInCell="1" allowOverlap="1" wp14:anchorId="30CC1B5D" wp14:editId="6E600D5D">
-                <wp:simplePos x="0" y="0"/>
-                <wp:positionH relativeFrom="column">
-                  <wp:posOffset>2992581</wp:posOffset>
-                </wp:positionH>
-                <wp:positionV relativeFrom="paragraph">
-                  <wp:posOffset>4538114</wp:posOffset>
-                </wp:positionV>
-                <wp:extent cx="216247" cy="266007"/>
-                <wp:effectExtent l="0" t="0" r="12700" b="13970"/>
-                <wp:wrapNone/>
-                <wp:docPr id="22" name="Rettangolo 22"/>
-                <wp:cNvGraphicFramePr/>
-                <a:graphic xmlns:a="http://schemas.openxmlformats.org/drawingml/2006/main">
-                  <a:graphicData uri="http://schemas.microsoft.com/office/word/2010/wordprocessingShape">
-                    <wps:wsp>
-                      <wps:cNvSpPr/>
-                      <wps:spPr>
-                        <a:xfrm flipH="1" flipV="1">
-                          <a:off x="0" y="0"/>
-                          <a:ext cx="216247" cy="266007"/>
-                        </a:xfrm>
-                        <a:prstGeom prst="rect">
-                          <a:avLst/>
-                        </a:prstGeom>
-                        <a:noFill/>
-                      </wps:spPr>
-                      <wps:style>
-                        <a:lnRef idx="2">
-                          <a:schemeClr val="accent1">
-                            <a:shade val="50000"/>
-                          </a:schemeClr>
-                        </a:lnRef>
-                        <a:fillRef idx="1">
-                          <a:schemeClr val="accent1"/>
-                        </a:fillRef>
-                        <a:effectRef idx="0">
-                          <a:schemeClr val="accent1"/>
-                        </a:effectRef>
-                        <a:fontRef idx="minor">
-                          <a:schemeClr val="lt1"/>
-                        </a:fontRef>
-                      </wps:style>
-                      <wps:bodyPr rot="0" spcFirstLastPara="0" vertOverflow="overflow" horzOverflow="overflow" vert="horz" wrap="square" lIns="91440" tIns="45720" rIns="91440" bIns="45720" numCol="1" spcCol="0" rtlCol="0" fromWordArt="0" anchor="ctr" anchorCtr="0" forceAA="0" compatLnSpc="1">
-                        <a:prstTxWarp prst="textNoShape">
-                          <a:avLst/>
-                        </a:prstTxWarp>
-                        <a:noAutofit/>
-                      </wps:bodyPr>
-                    </wps:wsp>
-                  </a:graphicData>
-                </a:graphic>
-                <wp14:sizeRelH relativeFrom="margin">
-                  <wp14:pctWidth>0</wp14:pctWidth>
-                </wp14:sizeRelH>
-                <wp14:sizeRelV relativeFrom="margin">
-                  <wp14:pctHeight>0</wp14:pctHeight>
-                </wp14:sizeRelV>
-              </wp:anchor>
-            </w:drawing>
-          </mc:Choice>
-          <mc:Fallback>
-            <w:pict>
-              <v:rect w14:anchorId="1AA5E6C7" id="Rettangolo 22" o:spid="_x0000_s1026" style="position:absolute;margin-left:235.65pt;margin-top:357.35pt;width:17.05pt;height:20.95pt;flip:x y;z-index:251693056;visibility:visible;mso-wrap-style:square;mso-width-percent:0;mso-height-percent:0;mso-wrap-distance-left:9pt;mso-wrap-distance-top:0;mso-wrap-distance-right:9pt;mso-wrap-distance-bottom:0;mso-position-horizontal:absolute;mso-position-horizontal-relative:text;mso-position-vertical:absolute;mso-position-vertical-relative:text;mso-width-percent:0;mso-height-percent:0;mso-width-relative:margin;mso-height-relative:margin;v-text-anchor:middle" o:gfxdata="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" filled="f" strokecolor="#1f3763 [1604]" strokeweight="1pt"/>
-            </w:pict>
-          </mc:Fallback>
-        </mc:AlternateContent>
-      </w:r>
-      <w:r>
-        <w:rPr>
-          <w:noProof/>
-        </w:rPr>
-        <mc:AlternateContent>
-          <mc:Choice Requires="wps">
-            <w:drawing>
-              <wp:anchor distT="0" distB="0" distL="114300" distR="114300" simplePos="0" relativeHeight="251691008" behindDoc="0" locked="0" layoutInCell="1" allowOverlap="1" wp14:anchorId="2C3FC65E" wp14:editId="2DACABDC">
-                <wp:simplePos x="0" y="0"/>
-                <wp:positionH relativeFrom="column">
-                  <wp:posOffset>2410690</wp:posOffset>
-                </wp:positionH>
-                <wp:positionV relativeFrom="paragraph">
-                  <wp:posOffset>4538114</wp:posOffset>
-                </wp:positionV>
-                <wp:extent cx="216247" cy="266007"/>
-                <wp:effectExtent l="0" t="0" r="12700" b="13970"/>
-                <wp:wrapNone/>
-                <wp:docPr id="21" name="Rettangolo 21"/>
-                <wp:cNvGraphicFramePr/>
-                <a:graphic xmlns:a="http://schemas.openxmlformats.org/drawingml/2006/main">
-                  <a:graphicData uri="http://schemas.microsoft.com/office/word/2010/wordprocessingShape">
-                    <wps:wsp>
-                      <wps:cNvSpPr/>
-                      <wps:spPr>
-                        <a:xfrm flipH="1" flipV="1">
-                          <a:off x="0" y="0"/>
-                          <a:ext cx="216247" cy="266007"/>
-                        </a:xfrm>
-                        <a:prstGeom prst="rect">
-                          <a:avLst/>
-                        </a:prstGeom>
-                        <a:noFill/>
-                      </wps:spPr>
-                      <wps:style>
-                        <a:lnRef idx="2">
-                          <a:schemeClr val="accent1">
-                            <a:shade val="50000"/>
-                          </a:schemeClr>
-                        </a:lnRef>
-                        <a:fillRef idx="1">
-                          <a:schemeClr val="accent1"/>
-                        </a:fillRef>
-                        <a:effectRef idx="0">
-                          <a:schemeClr val="accent1"/>
-                        </a:effectRef>
-                        <a:fontRef idx="minor">
-                          <a:schemeClr val="lt1"/>
-                        </a:fontRef>
-                      </wps:style>
-                      <wps:bodyPr rot="0" spcFirstLastPara="0" vertOverflow="overflow" horzOverflow="overflow" vert="horz" wrap="square" lIns="91440" tIns="45720" rIns="91440" bIns="45720" numCol="1" spcCol="0" rtlCol="0" fromWordArt="0" anchor="ctr" anchorCtr="0" forceAA="0" compatLnSpc="1">
-                        <a:prstTxWarp prst="textNoShape">
-                          <a:avLst/>
-                        </a:prstTxWarp>
-                        <a:noAutofit/>
-                      </wps:bodyPr>
-                    </wps:wsp>
-                  </a:graphicData>
-                </a:graphic>
-                <wp14:sizeRelH relativeFrom="margin">
-                  <wp14:pctWidth>0</wp14:pctWidth>
-                </wp14:sizeRelH>
-                <wp14:sizeRelV relativeFrom="margin">
-                  <wp14:pctHeight>0</wp14:pctHeight>
-                </wp14:sizeRelV>
-              </wp:anchor>
-            </w:drawing>
-          </mc:Choice>
-          <mc:Fallback>
-            <w:pict>
-              <v:rect w14:anchorId="5BDF8743" id="Rettangolo 21" o:spid="_x0000_s1026" style="position:absolute;margin-left:189.8pt;margin-top:357.35pt;width:17.05pt;height:20.95pt;flip:x y;z-index:251691008;visibility:visible;mso-wrap-style:square;mso-width-percent:0;mso-height-percent:0;mso-wrap-distance-left:9pt;mso-wrap-distance-top:0;mso-wrap-distance-right:9pt;mso-wrap-distance-bottom:0;mso-position-horizontal:absolute;mso-position-horizontal-relative:text;mso-position-vertical:absolute;mso-position-vertical-relative:text;mso-width-percent:0;mso-height-percent:0;mso-width-relative:margin;mso-height-relative:margin;v-text-anchor:middle" o:gfxdata="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" filled="f" strokecolor="#1f3763 [1604]" strokeweight="1pt"/>
-            </w:pict>
-          </mc:Fallback>
-        </mc:AlternateContent>
-      </w:r>
-      <w:r>
-        <w:rPr>
-          <w:noProof/>
-        </w:rPr>
-        <mc:AlternateContent>
-          <mc:Choice Requires="wps">
-            <w:drawing>
-              <wp:anchor distT="0" distB="0" distL="114300" distR="114300" simplePos="0" relativeHeight="251686912" behindDoc="0" locked="0" layoutInCell="1" allowOverlap="1" wp14:anchorId="64121158" wp14:editId="2AC19F62">
-                <wp:simplePos x="0" y="0"/>
-                <wp:positionH relativeFrom="column">
-                  <wp:posOffset>2997604</wp:posOffset>
-                </wp:positionH>
-                <wp:positionV relativeFrom="paragraph">
-                  <wp:posOffset>4043795</wp:posOffset>
-                </wp:positionV>
-                <wp:extent cx="216247" cy="266007"/>
-                <wp:effectExtent l="0" t="0" r="12700" b="13970"/>
-                <wp:wrapNone/>
-                <wp:docPr id="16" name="Rettangolo 16"/>
-                <wp:cNvGraphicFramePr/>
-                <a:graphic xmlns:a="http://schemas.openxmlformats.org/drawingml/2006/main">
-                  <a:graphicData uri="http://schemas.microsoft.com/office/word/2010/wordprocessingShape">
-                    <wps:wsp>
-                      <wps:cNvSpPr/>
-                      <wps:spPr>
-                        <a:xfrm flipH="1" flipV="1">
-                          <a:off x="0" y="0"/>
-                          <a:ext cx="216247" cy="266007"/>
-                        </a:xfrm>
-                        <a:prstGeom prst="rect">
-                          <a:avLst/>
-                        </a:prstGeom>
-                        <a:noFill/>
-                      </wps:spPr>
-                      <wps:style>
-                        <a:lnRef idx="2">
-                          <a:schemeClr val="accent1">
-                            <a:shade val="50000"/>
-                          </a:schemeClr>
-                        </a:lnRef>
-                        <a:fillRef idx="1">
-                          <a:schemeClr val="accent1"/>
-                        </a:fillRef>
-                        <a:effectRef idx="0">
-                          <a:schemeClr val="accent1"/>
-                        </a:effectRef>
-                        <a:fontRef idx="minor">
-                          <a:schemeClr val="lt1"/>
-                        </a:fontRef>
-                      </wps:style>
-                      <wps:bodyPr rot="0" spcFirstLastPara="0" vertOverflow="overflow" horzOverflow="overflow" vert="horz" wrap="square" lIns="91440" tIns="45720" rIns="91440" bIns="45720" numCol="1" spcCol="0" rtlCol="0" fromWordArt="0" anchor="ctr" anchorCtr="0" forceAA="0" compatLnSpc="1">
-                        <a:prstTxWarp prst="textNoShape">
-                          <a:avLst/>
-                        </a:prstTxWarp>
-                        <a:noAutofit/>
-                      </wps:bodyPr>
-                    </wps:wsp>
-                  </a:graphicData>
-                </a:graphic>
-                <wp14:sizeRelH relativeFrom="margin">
-                  <wp14:pctWidth>0</wp14:pctWidth>
-                </wp14:sizeRelH>
-                <wp14:sizeRelV relativeFrom="margin">
-                  <wp14:pctHeight>0</wp14:pctHeight>
-                </wp14:sizeRelV>
-              </wp:anchor>
-            </w:drawing>
-          </mc:Choice>
-          <mc:Fallback>
-            <w:pict>
-              <v:rect w14:anchorId="1DDB5687" id="Rettangolo 16" o:spid="_x0000_s1026" style="position:absolute;margin-left:236.05pt;margin-top:318.4pt;width:17.05pt;height:20.95pt;flip:x y;z-index:251686912;visibility:visible;mso-wrap-style:square;mso-width-percent:0;mso-height-percent:0;mso-wrap-distance-left:9pt;mso-wrap-distance-top:0;mso-wrap-distance-right:9pt;mso-wrap-distance-bottom:0;mso-position-horizontal:absolute;mso-position-horizontal-relative:text;mso-position-vertical:absolute;mso-position-vertical-relative:text;mso-width-percent:0;mso-height-percent:0;mso-width-relative:margin;mso-height-relative:margin;v-text-anchor:middle" o:gfxdata="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" filled="f" strokecolor="#1f3763 [1604]" strokeweight="1pt"/>
-            </w:pict>
-          </mc:Fallback>
-        </mc:AlternateContent>
-      </w:r>
-      <w:r>
-        <w:rPr>
-          <w:noProof/>
-        </w:rPr>
-        <mc:AlternateContent>
-          <mc:Choice Requires="wps">
-            <w:drawing>
-              <wp:anchor distT="0" distB="0" distL="114300" distR="114300" simplePos="0" relativeHeight="251688960" behindDoc="0" locked="0" layoutInCell="1" allowOverlap="1" wp14:anchorId="28B6D6A5" wp14:editId="53169E20">
-                <wp:simplePos x="0" y="0"/>
-                <wp:positionH relativeFrom="column">
-                  <wp:posOffset>2401801</wp:posOffset>
-                </wp:positionH>
-                <wp:positionV relativeFrom="paragraph">
-                  <wp:posOffset>4062557</wp:posOffset>
-                </wp:positionV>
-                <wp:extent cx="216247" cy="266007"/>
-                <wp:effectExtent l="0" t="0" r="12700" b="13970"/>
-                <wp:wrapNone/>
-                <wp:docPr id="20" name="Rettangolo 20"/>
-                <wp:cNvGraphicFramePr/>
-                <a:graphic xmlns:a="http://schemas.openxmlformats.org/drawingml/2006/main">
-                  <a:graphicData uri="http://schemas.microsoft.com/office/word/2010/wordprocessingShape">
-                    <wps:wsp>
-                      <wps:cNvSpPr/>
-                      <wps:spPr>
-                        <a:xfrm flipH="1" flipV="1">
-                          <a:off x="0" y="0"/>
-                          <a:ext cx="216247" cy="266007"/>
-                        </a:xfrm>
-                        <a:prstGeom prst="rect">
-                          <a:avLst/>
-                        </a:prstGeom>
-                        <a:noFill/>
-                      </wps:spPr>
-                      <wps:style>
-                        <a:lnRef idx="2">
-                          <a:schemeClr val="accent1">
-                            <a:shade val="50000"/>
-                          </a:schemeClr>
-                        </a:lnRef>
-                        <a:fillRef idx="1">
-                          <a:schemeClr val="accent1"/>
-                        </a:fillRef>
-                        <a:effectRef idx="0">
-                          <a:schemeClr val="accent1"/>
-                        </a:effectRef>
-                        <a:fontRef idx="minor">
-                          <a:schemeClr val="lt1"/>
-                        </a:fontRef>
-                      </wps:style>
-                      <wps:bodyPr rot="0" spcFirstLastPara="0" vertOverflow="overflow" horzOverflow="overflow" vert="horz" wrap="square" lIns="91440" tIns="45720" rIns="91440" bIns="45720" numCol="1" spcCol="0" rtlCol="0" fromWordArt="0" anchor="ctr" anchorCtr="0" forceAA="0" compatLnSpc="1">
-                        <a:prstTxWarp prst="textNoShape">
-                          <a:avLst/>
-                        </a:prstTxWarp>
-                        <a:noAutofit/>
-                      </wps:bodyPr>
-                    </wps:wsp>
-                  </a:graphicData>
-                </a:graphic>
-                <wp14:sizeRelH relativeFrom="margin">
-                  <wp14:pctWidth>0</wp14:pctWidth>
-                </wp14:sizeRelH>
-                <wp14:sizeRelV relativeFrom="margin">
-                  <wp14:pctHeight>0</wp14:pctHeight>
-                </wp14:sizeRelV>
-              </wp:anchor>
-            </w:drawing>
-          </mc:Choice>
-          <mc:Fallback>
-            <w:pict>
-              <v:rect w14:anchorId="5A3A89CA" id="Rettangolo 20" o:spid="_x0000_s1026" style="position:absolute;margin-left:189.1pt;margin-top:319.9pt;width:17.05pt;height:20.95pt;flip:x y;z-index:251688960;visibility:visible;mso-wrap-style:square;mso-width-percent:0;mso-height-percent:0;mso-wrap-distance-left:9pt;mso-wrap-distance-top:0;mso-wrap-distance-right:9pt;mso-wrap-distance-bottom:0;mso-position-horizontal:absolute;mso-position-horizontal-relative:text;mso-position-vertical:absolute;mso-position-vertical-relative:text;mso-width-percent:0;mso-height-percent:0;mso-width-relative:margin;mso-height-relative:margin;v-text-anchor:middle" o:gfxdata="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" filled="f" strokecolor="#1f3763 [1604]" strokeweight="1pt"/>
-            </w:pict>
-          </mc:Fallback>
-        </mc:AlternateContent>
-      </w:r>
-      <w:r>
-        <w:rPr>
-          <w:noProof/>
-        </w:rPr>
-        <mc:AlternateContent>
-          <mc:Choice Requires="wps">
-            <w:drawing>
-              <wp:anchor distT="0" distB="0" distL="114300" distR="114300" simplePos="0" relativeHeight="251678720" behindDoc="0" locked="0" layoutInCell="1" allowOverlap="1" wp14:anchorId="69D8934E" wp14:editId="66E66CBC">
-                <wp:simplePos x="0" y="0"/>
-                <wp:positionH relativeFrom="column">
-                  <wp:posOffset>1561465</wp:posOffset>
-                </wp:positionH>
-                <wp:positionV relativeFrom="paragraph">
-                  <wp:posOffset>4537710</wp:posOffset>
-                </wp:positionV>
-                <wp:extent cx="216247" cy="266007"/>
-                <wp:effectExtent l="0" t="0" r="12700" b="13970"/>
-                <wp:wrapNone/>
-                <wp:docPr id="12" name="Rettangolo 12"/>
-                <wp:cNvGraphicFramePr/>
-                <a:graphic xmlns:a="http://schemas.openxmlformats.org/drawingml/2006/main">
-                  <a:graphicData uri="http://schemas.microsoft.com/office/word/2010/wordprocessingShape">
-                    <wps:wsp>
-                      <wps:cNvSpPr/>
-                      <wps:spPr>
-                        <a:xfrm flipH="1" flipV="1">
-                          <a:off x="0" y="0"/>
-                          <a:ext cx="216247" cy="266007"/>
-                        </a:xfrm>
-                        <a:prstGeom prst="rect">
-                          <a:avLst/>
-                        </a:prstGeom>
-                        <a:noFill/>
-                      </wps:spPr>
-                      <wps:style>
-                        <a:lnRef idx="2">
-                          <a:schemeClr val="accent1">
-                            <a:shade val="50000"/>
-                          </a:schemeClr>
-                        </a:lnRef>
-                        <a:fillRef idx="1">
-                          <a:schemeClr val="accent1"/>
-                        </a:fillRef>
-                        <a:effectRef idx="0">
-                          <a:schemeClr val="accent1"/>
-                        </a:effectRef>
-                        <a:fontRef idx="minor">
-                          <a:schemeClr val="lt1"/>
-                        </a:fontRef>
-                      </wps:style>
-                      <wps:bodyPr rot="0" spcFirstLastPara="0" vertOverflow="overflow" horzOverflow="overflow" vert="horz" wrap="square" lIns="91440" tIns="45720" rIns="91440" bIns="45720" numCol="1" spcCol="0" rtlCol="0" fromWordArt="0" anchor="ctr" anchorCtr="0" forceAA="0" compatLnSpc="1">
-                        <a:prstTxWarp prst="textNoShape">
-                          <a:avLst/>
-                        </a:prstTxWarp>
-                        <a:noAutofit/>
-                      </wps:bodyPr>
-                    </wps:wsp>
-                  </a:graphicData>
-                </a:graphic>
-                <wp14:sizeRelH relativeFrom="margin">
-                  <wp14:pctWidth>0</wp14:pctWidth>
-                </wp14:sizeRelH>
-                <wp14:sizeRelV relativeFrom="margin">
-                  <wp14:pctHeight>0</wp14:pctHeight>
-                </wp14:sizeRelV>
-              </wp:anchor>
-            </w:drawing>
-          </mc:Choice>
-          <mc:Fallback>
-            <w:pict>
-              <v:rect w14:anchorId="7637B519" id="Rettangolo 12" o:spid="_x0000_s1026" style="position:absolute;margin-left:122.95pt;margin-top:357.3pt;width:17.05pt;height:20.95pt;flip:x y;z-index:251678720;visibility:visible;mso-wrap-style:square;mso-width-percent:0;mso-height-percent:0;mso-wrap-distance-left:9pt;mso-wrap-distance-top:0;mso-wrap-distance-right:9pt;mso-wrap-distance-bottom:0;mso-position-horizontal:absolute;mso-position-horizontal-relative:text;mso-position-vertical:absolute;mso-position-vertical-relative:text;mso-width-percent:0;mso-height-percent:0;mso-width-relative:margin;mso-height-relative:margin;v-text-anchor:middle" o:gfxdata="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" filled="f" strokecolor="#1f3763 [1604]" strokeweight="1pt"/>
-            </w:pict>
-          </mc:Fallback>
-        </mc:AlternateContent>
-      </w:r>
-      <w:r>
-        <w:rPr>
-          <w:noProof/>
-        </w:rPr>
-        <mc:AlternateContent>
-          <mc:Choice Requires="wps">
-            <w:drawing>
-              <wp:anchor distT="0" distB="0" distL="114300" distR="114300" simplePos="0" relativeHeight="251680768" behindDoc="0" locked="0" layoutInCell="1" allowOverlap="1" wp14:anchorId="5CA991E5" wp14:editId="03EBCED6">
-                <wp:simplePos x="0" y="0"/>
-                <wp:positionH relativeFrom="column">
-                  <wp:posOffset>1033549</wp:posOffset>
-                </wp:positionH>
-                <wp:positionV relativeFrom="paragraph">
-                  <wp:posOffset>4540885</wp:posOffset>
-                </wp:positionV>
-                <wp:extent cx="216247" cy="266007"/>
-                <wp:effectExtent l="0" t="0" r="12700" b="13970"/>
-                <wp:wrapNone/>
-                <wp:docPr id="13" name="Rettangolo 13"/>
-                <wp:cNvGraphicFramePr/>
-                <a:graphic xmlns:a="http://schemas.openxmlformats.org/drawingml/2006/main">
-                  <a:graphicData uri="http://schemas.microsoft.com/office/word/2010/wordprocessingShape">
-                    <wps:wsp>
-                      <wps:cNvSpPr/>
-                      <wps:spPr>
-                        <a:xfrm flipH="1" flipV="1">
-                          <a:off x="0" y="0"/>
-                          <a:ext cx="216247" cy="266007"/>
-                        </a:xfrm>
-                        <a:prstGeom prst="rect">
-                          <a:avLst/>
-                        </a:prstGeom>
-                        <a:noFill/>
-                      </wps:spPr>
-                      <wps:style>
-                        <a:lnRef idx="2">
-                          <a:schemeClr val="accent1">
-                            <a:shade val="50000"/>
-                          </a:schemeClr>
-                        </a:lnRef>
-                        <a:fillRef idx="1">
-                          <a:schemeClr val="accent1"/>
-                        </a:fillRef>
-                        <a:effectRef idx="0">
-                          <a:schemeClr val="accent1"/>
-                        </a:effectRef>
-                        <a:fontRef idx="minor">
-                          <a:schemeClr val="lt1"/>
-                        </a:fontRef>
-                      </wps:style>
-                      <wps:bodyPr rot="0" spcFirstLastPara="0" vertOverflow="overflow" horzOverflow="overflow" vert="horz" wrap="square" lIns="91440" tIns="45720" rIns="91440" bIns="45720" numCol="1" spcCol="0" rtlCol="0" fromWordArt="0" anchor="ctr" anchorCtr="0" forceAA="0" compatLnSpc="1">
-                        <a:prstTxWarp prst="textNoShape">
-                          <a:avLst/>
-                        </a:prstTxWarp>
-                        <a:noAutofit/>
-                      </wps:bodyPr>
-                    </wps:wsp>
-                  </a:graphicData>
-                </a:graphic>
-                <wp14:sizeRelH relativeFrom="margin">
-                  <wp14:pctWidth>0</wp14:pctWidth>
-                </wp14:sizeRelH>
-                <wp14:sizeRelV relativeFrom="margin">
-                  <wp14:pctHeight>0</wp14:pctHeight>
-                </wp14:sizeRelV>
-              </wp:anchor>
-            </w:drawing>
-          </mc:Choice>
-          <mc:Fallback>
-            <w:pict>
-              <v:rect w14:anchorId="0FA399B7" id="Rettangolo 13" o:spid="_x0000_s1026" style="position:absolute;margin-left:81.4pt;margin-top:357.55pt;width:17.05pt;height:20.95pt;flip:x y;z-index:251680768;visibility:visible;mso-wrap-style:square;mso-width-percent:0;mso-height-percent:0;mso-wrap-distance-left:9pt;mso-wrap-distance-top:0;mso-wrap-distance-right:9pt;mso-wrap-distance-bottom:0;mso-position-horizontal:absolute;mso-position-horizontal-relative:text;mso-position-vertical:absolute;mso-position-vertical-relative:text;mso-width-percent:0;mso-height-percent:0;mso-width-relative:margin;mso-height-relative:margin;v-text-anchor:middle" o:gfxdata="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" filled="f" strokecolor="#1f3763 [1604]" strokeweight="1pt"/>
-            </w:pict>
-          </mc:Fallback>
-        </mc:AlternateContent>
-      </w:r>
-      <w:r>
-        <w:rPr>
-          <w:noProof/>
-        </w:rPr>
-        <mc:AlternateContent>
-          <mc:Choice Requires="wps">
-            <w:drawing>
-              <wp:anchor distT="0" distB="0" distL="114300" distR="114300" simplePos="0" relativeHeight="251676672" behindDoc="0" locked="0" layoutInCell="1" allowOverlap="1" wp14:anchorId="4838AB90" wp14:editId="7E2CE18F">
-                <wp:simplePos x="0" y="0"/>
-                <wp:positionH relativeFrom="column">
-                  <wp:posOffset>1562100</wp:posOffset>
-                </wp:positionH>
-                <wp:positionV relativeFrom="paragraph">
-                  <wp:posOffset>4121785</wp:posOffset>
-                </wp:positionV>
-                <wp:extent cx="215900" cy="265430"/>
-                <wp:effectExtent l="0" t="0" r="12700" b="13970"/>
-                <wp:wrapNone/>
-                <wp:docPr id="11" name="Rettangolo 11"/>
-                <wp:cNvGraphicFramePr/>
-                <a:graphic xmlns:a="http://schemas.openxmlformats.org/drawingml/2006/main">
-                  <a:graphicData uri="http://schemas.microsoft.com/office/word/2010/wordprocessingShape">
-                    <wps:wsp>
-                      <wps:cNvSpPr/>
-                      <wps:spPr>
-                        <a:xfrm flipH="1" flipV="1">
-                          <a:off x="0" y="0"/>
-                          <a:ext cx="215900" cy="265430"/>
-                        </a:xfrm>
-                        <a:prstGeom prst="rect">
-                          <a:avLst/>
-                        </a:prstGeom>
-                        <a:noFill/>
-                      </wps:spPr>
-                      <wps:style>
-                        <a:lnRef idx="2">
-                          <a:schemeClr val="accent1">
-                            <a:shade val="50000"/>
-                          </a:schemeClr>
-                        </a:lnRef>
-                        <a:fillRef idx="1">
-                          <a:schemeClr val="accent1"/>
-                        </a:fillRef>
-                        <a:effectRef idx="0">
-                          <a:schemeClr val="accent1"/>
-                        </a:effectRef>
-                        <a:fontRef idx="minor">
-                          <a:schemeClr val="lt1"/>
-                        </a:fontRef>
-                      </wps:style>
-                      <wps:bodyPr rot="0" spcFirstLastPara="0" vertOverflow="overflow" horzOverflow="overflow" vert="horz" wrap="square" lIns="91440" tIns="45720" rIns="91440" bIns="45720" numCol="1" spcCol="0" rtlCol="0" fromWordArt="0" anchor="ctr" anchorCtr="0" forceAA="0" compatLnSpc="1">
-                        <a:prstTxWarp prst="textNoShape">
-                          <a:avLst/>
-                        </a:prstTxWarp>
-                        <a:noAutofit/>
-                      </wps:bodyPr>
-                    </wps:wsp>
-                  </a:graphicData>
-                </a:graphic>
-                <wp14:sizeRelH relativeFrom="margin">
-                  <wp14:pctWidth>0</wp14:pctWidth>
-                </wp14:sizeRelH>
-                <wp14:sizeRelV relativeFrom="margin">
-                  <wp14:pctHeight>0</wp14:pctHeight>
-                </wp14:sizeRelV>
-              </wp:anchor>
-            </w:drawing>
-          </mc:Choice>
-          <mc:Fallback>
-            <w:pict>
-              <v:rect w14:anchorId="4A22E919" id="Rettangolo 11" o:spid="_x0000_s1026" style="position:absolute;margin-left:123pt;margin-top:324.55pt;width:17pt;height:20.9pt;flip:x y;z-index:251676672;visibility:visible;mso-wrap-style:square;mso-width-percent:0;mso-height-percent:0;mso-wrap-distance-left:9pt;mso-wrap-distance-top:0;mso-wrap-distance-right:9pt;mso-wrap-distance-bottom:0;mso-position-horizontal:absolute;mso-position-horizontal-relative:text;mso-position-vertical:absolute;mso-position-vertical-relative:text;mso-width-percent:0;mso-height-percent:0;mso-width-relative:margin;mso-height-relative:margin;v-text-anchor:middle" o:gfxdata="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" filled="f" strokecolor="#1f3763 [1604]" strokeweight="1pt"/>
-            </w:pict>
-          </mc:Fallback>
-        </mc:AlternateContent>
-      </w:r>
-      <w:r>
-        <w:rPr>
-          <w:noProof/>
-        </w:rPr>
-        <mc:AlternateContent>
-          <mc:Choice Requires="wps">
-            <w:drawing>
-              <wp:anchor distT="0" distB="0" distL="114300" distR="114300" simplePos="0" relativeHeight="251674624" behindDoc="0" locked="0" layoutInCell="1" allowOverlap="1" wp14:anchorId="52A7939D" wp14:editId="0A88C348">
-                <wp:simplePos x="0" y="0"/>
-                <wp:positionH relativeFrom="column">
-                  <wp:posOffset>1028065</wp:posOffset>
-                </wp:positionH>
-                <wp:positionV relativeFrom="paragraph">
-                  <wp:posOffset>4116705</wp:posOffset>
-                </wp:positionV>
-                <wp:extent cx="215900" cy="265430"/>
-                <wp:effectExtent l="0" t="0" r="12700" b="13970"/>
-                <wp:wrapNone/>
-                <wp:docPr id="9" name="Rettangolo 9"/>
-                <wp:cNvGraphicFramePr/>
-                <a:graphic xmlns:a="http://schemas.openxmlformats.org/drawingml/2006/main">
-                  <a:graphicData uri="http://schemas.microsoft.com/office/word/2010/wordprocessingShape">
-                    <wps:wsp>
-                      <wps:cNvSpPr/>
-                      <wps:spPr>
-                        <a:xfrm flipH="1" flipV="1">
-                          <a:off x="0" y="0"/>
-                          <a:ext cx="215900" cy="265430"/>
-                        </a:xfrm>
-                        <a:prstGeom prst="rect">
-                          <a:avLst/>
-                        </a:prstGeom>
-                        <a:noFill/>
-                      </wps:spPr>
-                      <wps:style>
-                        <a:lnRef idx="2">
-                          <a:schemeClr val="accent1">
-                            <a:shade val="50000"/>
-                          </a:schemeClr>
-                        </a:lnRef>
-                        <a:fillRef idx="1">
-                          <a:schemeClr val="accent1"/>
-                        </a:fillRef>
-                        <a:effectRef idx="0">
-                          <a:schemeClr val="accent1"/>
-                        </a:effectRef>
-                        <a:fontRef idx="minor">
-                          <a:schemeClr val="lt1"/>
-                        </a:fontRef>
-                      </wps:style>
-                      <wps:txbx>
-                        <w:txbxContent>
-                          <w:p>
-                            <w:pPr>
-                              <w:rPr>
-                                <w14:textOutline w14:w="9525" w14:cap="rnd" w14:cmpd="sng" w14:algn="ctr">
-                                  <w14:solidFill>
-                                    <w14:schemeClr w14:val="tx1"/>
-                                  </w14:solidFill>
-                                  <w14:prstDash w14:val="solid"/>
-                                  <w14:bevel/>
-                                </w14:textOutline>
-                              </w:rPr>
-                            </w:pPr>
-                          </w:p>
-                        </w:txbxContent>
-                      </wps:txbx>
-                      <wps:bodyPr rot="0" spcFirstLastPara="0" vertOverflow="overflow" horzOverflow="overflow" vert="horz" wrap="square" lIns="91440" tIns="45720" rIns="91440" bIns="45720" numCol="1" spcCol="0" rtlCol="0" fromWordArt="0" anchor="ctr" anchorCtr="0" forceAA="0" compatLnSpc="1">
-                        <a:prstTxWarp prst="textNoShape">
-                          <a:avLst/>
-                        </a:prstTxWarp>
-                        <a:noAutofit/>
-                      </wps:bodyPr>
-                    </wps:wsp>
-                  </a:graphicData>
-                </a:graphic>
-                <wp14:sizeRelH relativeFrom="margin">
-                  <wp14:pctWidth>0</wp14:pctWidth>
-                </wp14:sizeRelH>
-                <wp14:sizeRelV relativeFrom="margin">
-                  <wp14:pctHeight>0</wp14:pctHeight>
-                </wp14:sizeRelV>
-              </wp:anchor>
-            </w:drawing>
-          </mc:Choice>
-          <mc:Fallback>
-            <w:pict>
-              <v:rect w14:anchorId="52A7939D" id="Rettangolo 9" o:spid="_x0000_s1027" style="position:absolute;margin-left:80.95pt;margin-top:324.15pt;width:17pt;height:20.9pt;flip:x y;z-index:251674624;visibility:visible;mso-wrap-style:square;mso-width-percent:0;mso-height-percent:0;mso-wrap-distance-left:9pt;mso-wrap-distance-top:0;mso-wrap-distance-right:9pt;mso-wrap-distance-bottom:0;mso-position-horizontal:absolute;mso-position-horizontal-relative:text;mso-position-vertical:absolute;mso-position-vertical-relative:text;mso-width-percent:0;mso-height-percent:0;mso-width-relative:margin;mso-height-relative:margin;v-text-anchor:middle" o:gfxdata="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" filled="f" strokecolor="#1f3763 [1604]" strokeweight="1pt">
-                <v:textbox>
-                  <w:txbxContent>
-                    <w:p>
-                      <w:pPr>
-                        <w:rPr>
-                          <w14:textOutline w14:w="9525" w14:cap="rnd" w14:cmpd="sng" w14:algn="ctr">
-                            <w14:solidFill>
-                              <w14:schemeClr w14:val="tx1"/>
-                            </w14:solidFill>
-                            <w14:prstDash w14:val="solid"/>
-                            <w14:bevel/>
-                          </w14:textOutline>
-                        </w:rPr>
-                      </w:pPr>
-                    </w:p>
-                  </w:txbxContent>
-                </v:textbox>
-              </v:rect>
-            </w:pict>
-          </mc:Fallback>
-        </mc:AlternateContent>
-      </w:r>
-      <w:r>
-        <w:rPr>
-          <w:noProof/>
-        </w:rPr>
-        <mc:AlternateContent>
-          <mc:Choice Requires="wps">
-            <w:drawing>
-              <wp:anchor distT="0" distB="0" distL="114300" distR="114300" simplePos="0" relativeHeight="251669504" behindDoc="0" locked="0" layoutInCell="1" allowOverlap="1" wp14:anchorId="188B2F5F" wp14:editId="3590321F">
+              <wp:anchor distT="0" distB="0" distL="114300" distR="114300" simplePos="0" relativeHeight="251669504" behindDoc="0" locked="0" layoutInCell="1" allowOverlap="1" wp14:anchorId="188B2F5F" wp14:editId="02D12ABE">
                 <wp:simplePos x="0" y="0"/>
                 <wp:positionH relativeFrom="column">
                   <wp:posOffset>845878</wp:posOffset>
@@ -1877,11 +1422,9 @@
                             <w:r>
                               <w:t xml:space="preserve">  </w:t>
                             </w:r>
-                            <w:proofErr w:type="gramStart"/>
                             <w:r>
-                              <w:t>POST PUNK</w:t>
+                              <w:t>POST-PUNK</w:t>
                             </w:r>
-                            <w:proofErr w:type="gramEnd"/>
                           </w:p>
                         </w:txbxContent>
                       </wps:txbx>
@@ -1912,11 +1455,9 @@
                       <w:r>
                         <w:t xml:space="preserve">  </w:t>
                       </w:r>
-                      <w:proofErr w:type="gramStart"/>
                       <w:r>
-                        <w:t>POST PUNK</w:t>
+                        <w:t>POST-PUNK</w:t>
                       </w:r>
-                      <w:proofErr w:type="gramEnd"/>
                     </w:p>
                   </w:txbxContent>
                 </v:textbox>
@@ -2368,11 +1909,9 @@
                       <wps:txbx>
                         <w:txbxContent>
                           <w:p>
-                            <w:pPr>
-                              <w:jc w:val="center"/>
-                            </w:pPr>
                             <w:r>
-                              <w:t>US</w:t>
+                              <w:tab/>
+                              <w:t xml:space="preserve">   ABOUT US</w:t>
                             </w:r>
                           </w:p>
                         </w:txbxContent>
@@ -2401,11 +1940,9 @@
                 <v:textbox>
                   <w:txbxContent>
                     <w:p>
-                      <w:pPr>
-                        <w:jc w:val="center"/>
-                      </w:pPr>
                       <w:r>
-                        <w:t>US</w:t>
+                        <w:tab/>
+                        <w:t xml:space="preserve">   ABOUT US</w:t>
                       </w:r>
                     </w:p>
                   </w:txbxContent>

</xml_diff>